<commit_message>
Initial parser implementation completed
</commit_message>
<xml_diff>
--- a/Compiler/DPAL_spec.docx
+++ b/Compiler/DPAL_spec.docx
@@ -1664,6 +1664,28 @@
     </w:p>
     <w:p>
       <w:pPr>
+        <w:pStyle w:val="Heading2"/>
+      </w:pPr>
+      <w:r>
+        <w:t>2.6 Miscellaneous Notes</w:t>
+      </w:r>
+    </w:p>
+    <w:p>
+      <w:pPr>
+        <w:pStyle w:val="ListParagraph"/>
+        <w:numPr>
+          <w:ilvl w:val="0"/>
+          <w:numId w:val="4"/>
+        </w:numPr>
+      </w:pPr>
+      <w:r>
+        <w:t>Case statements are not drop-through.</w:t>
+      </w:r>
+      <w:bookmarkStart w:id="0" w:name="_GoBack"/>
+      <w:bookmarkEnd w:id="0"/>
+    </w:p>
+    <w:p>
+      <w:pPr>
         <w:pStyle w:val="Heading1"/>
       </w:pPr>
       <w:r>
@@ -3127,7 +3149,7 @@
         <w:t>Stmt</w:t>
       </w:r>
       <w:r>
-        <w:t>+</w:t>
+        <w:t>*</w:t>
       </w:r>
       <w:r>
         <w:t xml:space="preserve"> </w:t>
@@ -3246,7 +3268,13 @@
         <w:rPr>
           <w:rFonts w:cs="Courier New"/>
         </w:rPr>
-        <w:t xml:space="preserve">+ </w:t>
+        <w:t>*</w:t>
+      </w:r>
+      <w:r>
+        <w:rPr>
+          <w:rFonts w:cs="Courier New"/>
+        </w:rPr>
+        <w:t xml:space="preserve"> </w:t>
       </w:r>
       <w:r>
         <w:rPr>
@@ -3503,7 +3531,7 @@
           <w:rFonts w:cs="Courier New"/>
           <w:i/>
         </w:rPr>
-        <w:t>Constant</w:t>
+        <w:t>Expr</w:t>
       </w:r>
       <w:r>
         <w:rPr>
@@ -9001,8 +9029,6 @@
         </w:rPr>
         <w:t xml:space="preserve">dpmat </w:t>
       </w:r>
-      <w:bookmarkStart w:id="0" w:name="_GoBack"/>
-      <w:bookmarkEnd w:id="0"/>
       <w:r>
         <w:rPr>
           <w:rFonts w:ascii="Courier New" w:hAnsi="Courier New" w:cs="Courier New"/>
@@ -10195,9 +10221,9 @@
     </w:lvl>
   </w:abstractNum>
   <w:abstractNum w:abstractNumId="2">
-    <w:nsid w:val="72DE0443"/>
+    <w:nsid w:val="69094E90"/>
     <w:multiLevelType w:val="hybridMultilevel"/>
-    <w:tmpl w:val="3A7635C4"/>
+    <w:tmpl w:val="6FAA3BB2"/>
     <w:lvl w:ilvl="0" w:tplc="04090001">
       <w:start w:val="1"/>
       <w:numFmt w:val="bullet"/>
@@ -10219,7 +10245,7 @@
         <w:ind w:left="1440" w:hanging="360"/>
       </w:pPr>
       <w:rPr>
-        <w:rFonts w:ascii="Courier New" w:hAnsi="Courier New" w:cs="Courier New" w:hint="default"/>
+        <w:rFonts w:ascii="Courier New" w:hAnsi="Courier New" w:hint="default"/>
       </w:rPr>
     </w:lvl>
     <w:lvl w:ilvl="2" w:tplc="04090005" w:tentative="1">
@@ -10255,7 +10281,7 @@
         <w:ind w:left="3600" w:hanging="360"/>
       </w:pPr>
       <w:rPr>
-        <w:rFonts w:ascii="Courier New" w:hAnsi="Courier New" w:cs="Courier New" w:hint="default"/>
+        <w:rFonts w:ascii="Courier New" w:hAnsi="Courier New" w:hint="default"/>
       </w:rPr>
     </w:lvl>
     <w:lvl w:ilvl="5" w:tplc="04090005" w:tentative="1">
@@ -10291,6 +10317,119 @@
         <w:ind w:left="5760" w:hanging="360"/>
       </w:pPr>
       <w:rPr>
+        <w:rFonts w:ascii="Courier New" w:hAnsi="Courier New" w:hint="default"/>
+      </w:rPr>
+    </w:lvl>
+    <w:lvl w:ilvl="8" w:tplc="04090005" w:tentative="1">
+      <w:start w:val="1"/>
+      <w:numFmt w:val="bullet"/>
+      <w:lvlText w:val=""/>
+      <w:lvlJc w:val="left"/>
+      <w:pPr>
+        <w:ind w:left="6480" w:hanging="360"/>
+      </w:pPr>
+      <w:rPr>
+        <w:rFonts w:ascii="Wingdings" w:hAnsi="Wingdings" w:hint="default"/>
+      </w:rPr>
+    </w:lvl>
+  </w:abstractNum>
+  <w:abstractNum w:abstractNumId="3">
+    <w:nsid w:val="72DE0443"/>
+    <w:multiLevelType w:val="hybridMultilevel"/>
+    <w:tmpl w:val="3A7635C4"/>
+    <w:lvl w:ilvl="0" w:tplc="04090001">
+      <w:start w:val="1"/>
+      <w:numFmt w:val="bullet"/>
+      <w:lvlText w:val=""/>
+      <w:lvlJc w:val="left"/>
+      <w:pPr>
+        <w:ind w:left="720" w:hanging="360"/>
+      </w:pPr>
+      <w:rPr>
+        <w:rFonts w:ascii="Symbol" w:hAnsi="Symbol" w:hint="default"/>
+      </w:rPr>
+    </w:lvl>
+    <w:lvl w:ilvl="1" w:tplc="04090003" w:tentative="1">
+      <w:start w:val="1"/>
+      <w:numFmt w:val="bullet"/>
+      <w:lvlText w:val="o"/>
+      <w:lvlJc w:val="left"/>
+      <w:pPr>
+        <w:ind w:left="1440" w:hanging="360"/>
+      </w:pPr>
+      <w:rPr>
+        <w:rFonts w:ascii="Courier New" w:hAnsi="Courier New" w:cs="Courier New" w:hint="default"/>
+      </w:rPr>
+    </w:lvl>
+    <w:lvl w:ilvl="2" w:tplc="04090005" w:tentative="1">
+      <w:start w:val="1"/>
+      <w:numFmt w:val="bullet"/>
+      <w:lvlText w:val=""/>
+      <w:lvlJc w:val="left"/>
+      <w:pPr>
+        <w:ind w:left="2160" w:hanging="360"/>
+      </w:pPr>
+      <w:rPr>
+        <w:rFonts w:ascii="Wingdings" w:hAnsi="Wingdings" w:hint="default"/>
+      </w:rPr>
+    </w:lvl>
+    <w:lvl w:ilvl="3" w:tplc="04090001" w:tentative="1">
+      <w:start w:val="1"/>
+      <w:numFmt w:val="bullet"/>
+      <w:lvlText w:val=""/>
+      <w:lvlJc w:val="left"/>
+      <w:pPr>
+        <w:ind w:left="2880" w:hanging="360"/>
+      </w:pPr>
+      <w:rPr>
+        <w:rFonts w:ascii="Symbol" w:hAnsi="Symbol" w:hint="default"/>
+      </w:rPr>
+    </w:lvl>
+    <w:lvl w:ilvl="4" w:tplc="04090003" w:tentative="1">
+      <w:start w:val="1"/>
+      <w:numFmt w:val="bullet"/>
+      <w:lvlText w:val="o"/>
+      <w:lvlJc w:val="left"/>
+      <w:pPr>
+        <w:ind w:left="3600" w:hanging="360"/>
+      </w:pPr>
+      <w:rPr>
+        <w:rFonts w:ascii="Courier New" w:hAnsi="Courier New" w:cs="Courier New" w:hint="default"/>
+      </w:rPr>
+    </w:lvl>
+    <w:lvl w:ilvl="5" w:tplc="04090005" w:tentative="1">
+      <w:start w:val="1"/>
+      <w:numFmt w:val="bullet"/>
+      <w:lvlText w:val=""/>
+      <w:lvlJc w:val="left"/>
+      <w:pPr>
+        <w:ind w:left="4320" w:hanging="360"/>
+      </w:pPr>
+      <w:rPr>
+        <w:rFonts w:ascii="Wingdings" w:hAnsi="Wingdings" w:hint="default"/>
+      </w:rPr>
+    </w:lvl>
+    <w:lvl w:ilvl="6" w:tplc="04090001" w:tentative="1">
+      <w:start w:val="1"/>
+      <w:numFmt w:val="bullet"/>
+      <w:lvlText w:val=""/>
+      <w:lvlJc w:val="left"/>
+      <w:pPr>
+        <w:ind w:left="5040" w:hanging="360"/>
+      </w:pPr>
+      <w:rPr>
+        <w:rFonts w:ascii="Symbol" w:hAnsi="Symbol" w:hint="default"/>
+      </w:rPr>
+    </w:lvl>
+    <w:lvl w:ilvl="7" w:tplc="04090003" w:tentative="1">
+      <w:start w:val="1"/>
+      <w:numFmt w:val="bullet"/>
+      <w:lvlText w:val="o"/>
+      <w:lvlJc w:val="left"/>
+      <w:pPr>
+        <w:ind w:left="5760" w:hanging="360"/>
+      </w:pPr>
+      <w:rPr>
         <w:rFonts w:ascii="Courier New" w:hAnsi="Courier New" w:cs="Courier New" w:hint="default"/>
       </w:rPr>
     </w:lvl>
@@ -10311,10 +10450,13 @@
     <w:abstractNumId w:val="1"/>
   </w:num>
   <w:num w:numId="2">
-    <w:abstractNumId w:val="2"/>
+    <w:abstractNumId w:val="3"/>
   </w:num>
   <w:num w:numId="3">
     <w:abstractNumId w:val="0"/>
+  </w:num>
+  <w:num w:numId="4">
+    <w:abstractNumId w:val="2"/>
   </w:num>
 </w:numbering>
 </file>

</xml_diff>